<commit_message>
remove sensitive data on docs
</commit_message>
<xml_diff>
--- a/docs/template_surat_persetujuan_dosbing.docx
+++ b/docs/template_surat_persetujuan_dosbing.docx
@@ -221,7 +221,7 @@
         <mc:AlternateContent>
           <mc:Choice Requires="wps">
             <w:drawing>
-              <wp:anchor behindDoc="0" distT="0" distB="0" distL="114300" distR="114300" simplePos="0" locked="0" layoutInCell="0" allowOverlap="1" relativeHeight="2">
+              <wp:anchor behindDoc="0" distT="0" distB="0" distL="0" distR="0" simplePos="0" locked="0" layoutInCell="0" allowOverlap="1" relativeHeight="2">
                 <wp:simplePos x="0" y="0"/>
                 <wp:positionH relativeFrom="column">
                   <wp:posOffset>14605</wp:posOffset>
@@ -229,10 +229,10 @@
                 <wp:positionV relativeFrom="paragraph">
                   <wp:posOffset>78740</wp:posOffset>
                 </wp:positionV>
-                <wp:extent cx="5955030" cy="1270"/>
+                <wp:extent cx="5955665" cy="1905"/>
                 <wp:effectExtent l="0" t="0" r="0" b="0"/>
                 <wp:wrapNone/>
-                <wp:docPr id="2" name=""/>
+                <wp:docPr id="2" name="Image1"/>
                 <a:graphic xmlns:a="http://schemas.openxmlformats.org/drawingml/2006/main">
                   <a:graphicData uri="http://schemas.microsoft.com/office/word/2010/wordprocessingShape">
                     <wps:wsp>
@@ -240,7 +240,7 @@
                       <wps:spPr>
                         <a:xfrm>
                           <a:off x="0" y="0"/>
-                          <a:ext cx="5954400" cy="720"/>
+                          <a:ext cx="5955120" cy="1440"/>
                         </a:xfrm>
                         <a:custGeom>
                           <a:avLst/>
@@ -279,17 +279,7 @@
             </w:drawing>
           </mc:Choice>
           <mc:Fallback>
-            <w:pict>
-              <v:shapetype id="shapetype_32" coordsize="21600,21600" o:spt="32" path="m,l21600,21600nfe">
-                <v:stroke joinstyle="miter"/>
-                <v:path gradientshapeok="t" o:connecttype="rect" textboxrect="0,0,21600,21600"/>
-              </v:shapetype>
-              <v:shape id="shape_0" stroked="t" style="position:absolute;margin-left:1.15pt;margin-top:6.2pt;width:468.8pt;height:0pt;mso-wrap-style:none;v-text-anchor:middle" type="shapetype_32">
-                <v:fill o:detectmouseclick="t" on="false"/>
-                <v:stroke color="black" joinstyle="round" endcap="flat"/>
-                <w10:wrap type="none"/>
-              </v:shape>
-            </w:pict>
+            <w:pict/>
           </mc:Fallback>
         </mc:AlternateContent>
       </w:r>
@@ -1351,13 +1341,6 @@
         <w:tab/>
         <w:tab/>
         <w:tab/>
-      </w:r>
-      <w:r>
-        <w:rPr>
-          <w:rFonts w:cs="Times New Roman" w:ascii="Times New Roman" w:hAnsi="Times New Roman"/>
-          <w:sz w:val="24"/>
-          <w:szCs w:val="24"/>
-        </w:rPr>
         <w:t>Nama Kaprodi</w:t>
       </w:r>
     </w:p>
@@ -1401,15 +1384,7 @@
         <w:tab/>
         <w:tab/>
         <w:tab/>
-        <w:t xml:space="preserve">NIP. </w:t>
-      </w:r>
-      <w:r>
-        <w:rPr>
-          <w:rFonts w:cs="Times New Roman" w:ascii="Times New Roman" w:hAnsi="Times New Roman"/>
-          <w:sz w:val="24"/>
-          <w:szCs w:val="24"/>
-        </w:rPr>
-        <w:t>XXXXXX</w:t>
+        <w:t>NIP. XXXXXX</w:t>
       </w:r>
     </w:p>
     <w:sectPr>
@@ -1587,6 +1562,7 @@
     <w:rsid w:val="00060f93"/>
     <w:pPr>
       <w:widowControl/>
+      <w:suppressAutoHyphens w:val="true"/>
       <w:bidi w:val="0"/>
       <w:spacing w:lineRule="auto" w:line="276" w:before="0" w:after="200"/>
       <w:jc w:val="left"/>

</xml_diff>